<commit_message>
Update PI Jogo documento 07-08-22 Hiago.docx
</commit_message>
<xml_diff>
--- a/aquivos word aqui/PI Jogo documento 07-08-22 Hiago.docx
+++ b/aquivos word aqui/PI Jogo documento 07-08-22 Hiago.docx
@@ -3563,14 +3563,12 @@
           <w:color w:val="000000" w:themeColor="text1"/>
         </w:rPr>
       </w:pPr>
-      <w:proofErr w:type="spellStart"/>
       <w:r>
         <w:rPr>
           <w:color w:val="000000" w:themeColor="text1"/>
         </w:rPr>
         <w:t>Sla</w:t>
       </w:r>
-      <w:proofErr w:type="spellEnd"/>
     </w:p>
     <w:p>
       <w:pPr>
@@ -3591,7 +3589,6 @@
           <w:szCs w:val="24"/>
         </w:rPr>
       </w:pPr>
-      <w:proofErr w:type="spellStart"/>
       <w:r>
         <w:rPr>
           <w:color w:val="000000" w:themeColor="text1"/>
@@ -3600,7 +3597,6 @@
         </w:rPr>
         <w:t>sla</w:t>
       </w:r>
-      <w:proofErr w:type="spellEnd"/>
     </w:p>
     <w:p>
       <w:pPr>
@@ -5002,7 +4998,7 @@
           <w:sz w:val="24"/>
           <w:szCs w:val="24"/>
         </w:rPr>
-        <w:t>explicará o funcionamento do desenvolvimento de jogos desde o primeiro jogo eletrónico</w:t>
+        <w:t xml:space="preserve">explicará o funcionamento do desenvolvimento de jogos desde </w:t>
       </w:r>
       <w:r>
         <w:rPr>
@@ -5011,7 +5007,7 @@
           <w:sz w:val="24"/>
           <w:szCs w:val="24"/>
         </w:rPr>
-        <w:t xml:space="preserve"> tennis for two</w:t>
+        <w:t>as tecnologias básicas que os compõem até as mais notáveis como os graficos</w:t>
       </w:r>
       <w:r>
         <w:rPr>
@@ -5020,43 +5016,7 @@
           <w:sz w:val="24"/>
           <w:szCs w:val="24"/>
         </w:rPr>
-        <w:t xml:space="preserve"> em 195</w:t>
-      </w:r>
-      <w:r>
-        <w:rPr>
-          <w:i/>
-          <w:color w:val="000000" w:themeColor="text1"/>
-          <w:sz w:val="24"/>
-          <w:szCs w:val="24"/>
-        </w:rPr>
-        <w:t>8</w:t>
-      </w:r>
-      <w:r>
-        <w:rPr>
-          <w:i/>
-          <w:color w:val="000000" w:themeColor="text1"/>
-          <w:sz w:val="24"/>
-          <w:szCs w:val="24"/>
-        </w:rPr>
-        <w:t xml:space="preserve"> até as tecnologias mais recentes como o algoritmo de calculo de dispersão da luz</w:t>
-      </w:r>
-      <w:r>
-        <w:rPr>
-          <w:i/>
-          <w:color w:val="000000" w:themeColor="text1"/>
-          <w:sz w:val="24"/>
-          <w:szCs w:val="24"/>
-        </w:rPr>
-        <w:t xml:space="preserve"> chamado de</w:t>
-      </w:r>
-      <w:r>
-        <w:rPr>
-          <w:i/>
-          <w:color w:val="000000" w:themeColor="text1"/>
-          <w:sz w:val="24"/>
-          <w:szCs w:val="24"/>
-        </w:rPr>
-        <w:t xml:space="preserve"> ray tracing.</w:t>
+        <w:t>.</w:t>
       </w:r>
     </w:p>
     <w:p>
@@ -5427,7 +5387,7 @@
           <w:color w:val="000000" w:themeColor="text1"/>
           <w:lang w:val="pt-PT"/>
         </w:rPr>
-        <w:t xml:space="preserve">A animação bidimensional (ou 2D) é caracterizada por ter seus objetos e personagens criados no espaço bidimensional. Isso significa que eles possuem somente altura e largura. Ele </w:t>
+        <w:t xml:space="preserve">A animação bidimensional (ou 2D) é caracterizada por ter seus objetos e personagens criados no espaço bidimensional. Isso significa que eles possuem somente altura e largura. Ele ocupa menos espaço nas embalagens dos produtos, melhorando o design; Permite o acesso às </w:t>
       </w:r>
       <w:r>
         <w:rPr>
@@ -5437,7 +5397,7 @@
           <w:lang w:val="pt-PT"/>
         </w:rPr>
         <w:lastRenderedPageBreak/>
-        <w:t xml:space="preserve">ocupa menos espaço nas embalagens dos produtos, melhorando o design; Permite o acesso às informações exigidas pelos órgãos reguladores de forma rápida e completa; Melhora a gestão como um todo no ponto de venda, com mais agilidade e informações inteligentes e integradas. </w:t>
+        <w:t xml:space="preserve">informações exigidas pelos órgãos reguladores de forma rápida e completa; Melhora a gestão como um todo no ponto de venda, com mais agilidade e informações inteligentes e integradas. </w:t>
       </w:r>
     </w:p>
     <w:p>
@@ -5989,25 +5949,7 @@
           <w:sz w:val="24"/>
           <w:szCs w:val="24"/>
         </w:rPr>
-        <w:t xml:space="preserve">Ferreira, </w:t>
-      </w:r>
-      <w:proofErr w:type="spellStart"/>
-      <w:r>
-        <w:rPr>
-          <w:color w:val="000000" w:themeColor="text1"/>
-          <w:sz w:val="24"/>
-          <w:szCs w:val="24"/>
-        </w:rPr>
-        <w:t>Luis</w:t>
-      </w:r>
-      <w:proofErr w:type="spellEnd"/>
-      <w:r>
-        <w:rPr>
-          <w:color w:val="000000" w:themeColor="text1"/>
-          <w:sz w:val="24"/>
-          <w:szCs w:val="24"/>
-        </w:rPr>
-        <w:t xml:space="preserve"> Henrique. </w:t>
+        <w:t xml:space="preserve">Ferreira, Luis Henrique. </w:t>
       </w:r>
       <w:r>
         <w:rPr>

</xml_diff>